<commit_message>
Make recursion worksheet a little easier/exploratory
</commit_message>
<xml_diff>
--- a/CourseMaterials/04_recursion/05_scratch_recursion/recursion_worksheet.docx
+++ b/CourseMaterials/04_recursion/05_scratch_recursion/recursion_worksheet.docx
@@ -174,7 +174,35 @@
           <w:rFonts w:ascii="Garamond" w:hAnsi="Garamond"/>
           <w:color w:val="000000"/>
         </w:rPr>
-        <w:t xml:space="preserve">We use a base case to avoid </w:t>
+        <w:t xml:space="preserve">We use a </w:t>
+      </w:r>
+      <w:r>
+        <w:rPr>
+          <w:rFonts w:ascii="Garamond" w:hAnsi="Garamond"/>
+          <w:color w:val="000000"/>
+        </w:rPr>
+        <w:t>“</w:t>
+      </w:r>
+      <w:r>
+        <w:rPr>
+          <w:rFonts w:ascii="Garamond" w:hAnsi="Garamond"/>
+          <w:color w:val="000000"/>
+        </w:rPr>
+        <w:t>base case</w:t>
+      </w:r>
+      <w:r>
+        <w:rPr>
+          <w:rFonts w:ascii="Garamond" w:hAnsi="Garamond"/>
+          <w:color w:val="000000"/>
+        </w:rPr>
+        <w:t>”</w:t>
+      </w:r>
+      <w:r>
+        <w:rPr>
+          <w:rFonts w:ascii="Garamond" w:hAnsi="Garamond"/>
+          <w:color w:val="000000"/>
+        </w:rPr>
+        <w:t xml:space="preserve"> to avoid </w:t>
       </w:r>
       <w:r>
         <w:rPr>
@@ -787,35 +815,222 @@
           <w:rFonts w:ascii="Garamond" w:hAnsi="Garamond"/>
           <w:color w:val="000000"/>
         </w:rPr>
-        <w:t xml:space="preserve"> branches are at right angles. What did you change?</w:t>
-      </w:r>
-    </w:p>
-    <w:p>
-      <w:pPr>
-        <w:pStyle w:val="Standard"/>
-        <w:rPr>
-          <w:rFonts w:ascii="Garamond" w:hAnsi="Garamond"/>
-          <w:color w:val="000000"/>
-        </w:rPr>
-      </w:pPr>
-    </w:p>
-    <w:p>
-      <w:pPr>
-        <w:pStyle w:val="Standard"/>
-        <w:rPr>
-          <w:rFonts w:ascii="Garamond" w:hAnsi="Garamond"/>
-          <w:color w:val="000000"/>
-        </w:rPr>
-      </w:pPr>
-    </w:p>
-    <w:p>
-      <w:pPr>
-        <w:pStyle w:val="Standard"/>
-        <w:rPr>
-          <w:rFonts w:ascii="Garamond" w:hAnsi="Garamond"/>
-          <w:color w:val="000000"/>
-        </w:rPr>
-      </w:pPr>
+        <w:t xml:space="preserve"> branches are at right angles.</w:t>
+      </w:r>
+      <w:r>
+        <w:rPr>
+          <w:rFonts w:ascii="Garamond" w:hAnsi="Garamond"/>
+          <w:color w:val="000000"/>
+        </w:rPr>
+        <w:t xml:space="preserve"> Call Mr. </w:t>
+      </w:r>
+      <w:proofErr w:type="spellStart"/>
+      <w:r>
+        <w:rPr>
+          <w:rFonts w:ascii="Garamond" w:hAnsi="Garamond"/>
+          <w:color w:val="000000"/>
+        </w:rPr>
+        <w:t>Rizzi</w:t>
+      </w:r>
+      <w:proofErr w:type="spellEnd"/>
+      <w:r>
+        <w:rPr>
+          <w:rFonts w:ascii="Garamond" w:hAnsi="Garamond"/>
+          <w:color w:val="000000"/>
+        </w:rPr>
+        <w:t xml:space="preserve"> over to check the </w:t>
+      </w:r>
+      <w:proofErr w:type="gramStart"/>
+      <w:r>
+        <w:rPr>
+          <w:rFonts w:ascii="Garamond" w:hAnsi="Garamond"/>
+          <w:color w:val="000000"/>
+        </w:rPr>
+        <w:t>result</w:t>
+      </w:r>
+      <w:proofErr w:type="gramEnd"/>
+    </w:p>
+    <w:p>
+      <w:pPr>
+        <w:pStyle w:val="Standard"/>
+        <w:rPr>
+          <w:rFonts w:ascii="Garamond" w:hAnsi="Garamond"/>
+          <w:color w:val="000000"/>
+        </w:rPr>
+      </w:pPr>
+      <w:r>
+        <w:rPr>
+          <w:rFonts w:ascii="Garamond" w:hAnsi="Garamond"/>
+          <w:noProof/>
+          <w:color w:val="000000"/>
+          <w14:ligatures w14:val="standardContextual"/>
+        </w:rPr>
+        <mc:AlternateContent>
+          <mc:Choice Requires="wps">
+            <w:drawing>
+              <wp:anchor distT="0" distB="0" distL="114300" distR="114300" simplePos="0" relativeHeight="251661312" behindDoc="0" locked="0" layoutInCell="1" allowOverlap="1" wp14:anchorId="37E4492D" wp14:editId="55DF495A">
+                <wp:simplePos x="0" y="0"/>
+                <wp:positionH relativeFrom="column">
+                  <wp:posOffset>736600</wp:posOffset>
+                </wp:positionH>
+                <wp:positionV relativeFrom="paragraph">
+                  <wp:posOffset>171450</wp:posOffset>
+                </wp:positionV>
+                <wp:extent cx="186267" cy="186267"/>
+                <wp:effectExtent l="12700" t="12700" r="29845" b="29845"/>
+                <wp:wrapNone/>
+                <wp:docPr id="1967376809" name="Rectangle 2"/>
+                <wp:cNvGraphicFramePr/>
+                <a:graphic xmlns:a="http://schemas.openxmlformats.org/drawingml/2006/main">
+                  <a:graphicData uri="http://schemas.microsoft.com/office/word/2010/wordprocessingShape">
+                    <wps:wsp>
+                      <wps:cNvSpPr/>
+                      <wps:spPr>
+                        <a:xfrm>
+                          <a:off x="0" y="0"/>
+                          <a:ext cx="186267" cy="186267"/>
+                        </a:xfrm>
+                        <a:prstGeom prst="rect">
+                          <a:avLst/>
+                        </a:prstGeom>
+                        <a:noFill/>
+                        <a:ln w="31750">
+                          <a:solidFill>
+                            <a:schemeClr val="tx1"/>
+                          </a:solidFill>
+                        </a:ln>
+                      </wps:spPr>
+                      <wps:style>
+                        <a:lnRef idx="2">
+                          <a:schemeClr val="accent1">
+                            <a:shade val="15000"/>
+                          </a:schemeClr>
+                        </a:lnRef>
+                        <a:fillRef idx="1">
+                          <a:schemeClr val="accent1"/>
+                        </a:fillRef>
+                        <a:effectRef idx="0">
+                          <a:schemeClr val="accent1"/>
+                        </a:effectRef>
+                        <a:fontRef idx="minor">
+                          <a:schemeClr val="lt1"/>
+                        </a:fontRef>
+                      </wps:style>
+                      <wps:bodyPr rot="0" spcFirstLastPara="0" vertOverflow="overflow" horzOverflow="overflow" vert="horz" wrap="square" lIns="91440" tIns="45720" rIns="91440" bIns="45720" numCol="1" spcCol="0" rtlCol="0" fromWordArt="0" anchor="ctr" anchorCtr="0" forceAA="0" compatLnSpc="1">
+                        <a:prstTxWarp prst="textNoShape">
+                          <a:avLst/>
+                        </a:prstTxWarp>
+                        <a:noAutofit/>
+                      </wps:bodyPr>
+                    </wps:wsp>
+                  </a:graphicData>
+                </a:graphic>
+                <wp14:sizeRelH relativeFrom="margin">
+                  <wp14:pctWidth>0</wp14:pctWidth>
+                </wp14:sizeRelH>
+                <wp14:sizeRelV relativeFrom="margin">
+                  <wp14:pctHeight>0</wp14:pctHeight>
+                </wp14:sizeRelV>
+              </wp:anchor>
+            </w:drawing>
+          </mc:Choice>
+          <mc:Fallback>
+            <w:pict>
+              <v:rect w14:anchorId="3A03EE02" id="Rectangle 2" o:spid="_x0000_s1026" style="position:absolute;margin-left:58pt;margin-top:13.5pt;width:14.65pt;height:14.65pt;z-index:251661312;visibility:visible;mso-wrap-style:square;mso-width-percent:0;mso-height-percent:0;mso-wrap-distance-left:9pt;mso-wrap-distance-top:0;mso-wrap-distance-right:9pt;mso-wrap-distance-bottom:0;mso-position-horizontal:absolute;mso-position-horizontal-relative:text;mso-position-vertical:absolute;mso-position-vertical-relative:text;mso-width-percent:0;mso-height-percent:0;mso-width-relative:margin;mso-height-relative:margin;v-text-anchor:middle" o:gfxdata="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" filled="f" strokecolor="black [3213]" strokeweight="2.5pt"/>
+            </w:pict>
+          </mc:Fallback>
+        </mc:AlternateContent>
+      </w:r>
+    </w:p>
+    <w:p>
+      <w:pPr>
+        <w:pStyle w:val="Standard"/>
+        <w:rPr>
+          <w:rFonts w:ascii="Garamond" w:hAnsi="Garamond"/>
+          <w:color w:val="000000"/>
+        </w:rPr>
+      </w:pPr>
+      <w:r>
+        <w:rPr>
+          <w:rFonts w:ascii="Garamond" w:hAnsi="Garamond"/>
+          <w:color w:val="000000"/>
+        </w:rPr>
+        <w:t xml:space="preserve">         </w:t>
+      </w:r>
+      <w:r>
+        <w:rPr>
+          <w:rFonts w:ascii="Garamond" w:hAnsi="Garamond"/>
+          <w:color w:val="000000"/>
+        </w:rPr>
+        <w:t xml:space="preserve">    </w:t>
+      </w:r>
+      <w:r>
+        <w:rPr>
+          <w:rFonts w:ascii="Garamond" w:hAnsi="Garamond"/>
+          <w:color w:val="000000"/>
+        </w:rPr>
+        <w:t xml:space="preserve">  </w:t>
+      </w:r>
+      <w:r>
+        <w:rPr>
+          <w:rFonts w:ascii="Garamond" w:hAnsi="Garamond"/>
+          <w:color w:val="000000"/>
+        </w:rPr>
+        <w:t xml:space="preserve">        </w:t>
+      </w:r>
+      <w:r>
+        <w:rPr>
+          <w:rFonts w:ascii="Garamond" w:hAnsi="Garamond"/>
+          <w:color w:val="000000"/>
+        </w:rPr>
+        <w:t xml:space="preserve">   </w:t>
+      </w:r>
+      <w:r>
+        <w:rPr>
+          <w:rFonts w:ascii="Garamond" w:hAnsi="Garamond"/>
+          <w:color w:val="000000"/>
+        </w:rPr>
+        <w:t xml:space="preserve">   </w:t>
+      </w:r>
+      <w:r>
+        <w:rPr>
+          <w:rFonts w:ascii="Garamond" w:hAnsi="Garamond"/>
+          <w:color w:val="000000"/>
+        </w:rPr>
+        <w:t xml:space="preserve">Check box for Mr. </w:t>
+      </w:r>
+      <w:proofErr w:type="spellStart"/>
+      <w:r>
+        <w:rPr>
+          <w:rFonts w:ascii="Garamond" w:hAnsi="Garamond"/>
+          <w:color w:val="000000"/>
+        </w:rPr>
+        <w:t>Rizzi</w:t>
+      </w:r>
+      <w:proofErr w:type="spellEnd"/>
+      <w:r>
+        <w:rPr>
+          <w:rFonts w:ascii="Garamond" w:hAnsi="Garamond"/>
+          <w:color w:val="000000"/>
+        </w:rPr>
+        <w:t xml:space="preserve"> to verify the </w:t>
+      </w:r>
+      <w:r>
+        <w:rPr>
+          <w:rFonts w:ascii="Garamond" w:hAnsi="Garamond"/>
+          <w:color w:val="000000"/>
+        </w:rPr>
+        <w:t xml:space="preserve">tree is </w:t>
+      </w:r>
+      <w:proofErr w:type="gramStart"/>
+      <w:r>
+        <w:rPr>
+          <w:rFonts w:ascii="Garamond" w:hAnsi="Garamond"/>
+          <w:color w:val="000000"/>
+        </w:rPr>
+        <w:t>correct</w:t>
+      </w:r>
+      <w:proofErr w:type="gramEnd"/>
     </w:p>
     <w:p>
       <w:pPr>
@@ -1114,7 +1329,21 @@
           <w:rFonts w:ascii="Garamond" w:hAnsi="Garamond"/>
           <w:color w:val="000000"/>
         </w:rPr>
-        <w:t xml:space="preserve">   Check box for Mr. </w:t>
+        <w:t xml:space="preserve">   </w:t>
+      </w:r>
+      <w:r>
+        <w:rPr>
+          <w:rFonts w:ascii="Garamond" w:hAnsi="Garamond"/>
+          <w:color w:val="000000"/>
+        </w:rPr>
+        <w:t xml:space="preserve">   </w:t>
+      </w:r>
+      <w:r>
+        <w:rPr>
+          <w:rFonts w:ascii="Garamond" w:hAnsi="Garamond"/>
+          <w:color w:val="000000"/>
+        </w:rPr>
+        <w:t xml:space="preserve">Check box for Mr. </w:t>
       </w:r>
       <w:proofErr w:type="spellStart"/>
       <w:r>
@@ -1529,14 +1758,7 @@
           <w:rFonts w:ascii="Garamond" w:hAnsi="Garamond"/>
           <w:color w:val="000000"/>
         </w:rPr>
-        <w:t xml:space="preserve">, explain </w:t>
-      </w:r>
-      <w:r>
-        <w:rPr>
-          <w:rFonts w:ascii="Garamond" w:hAnsi="Garamond"/>
-          <w:color w:val="000000"/>
-        </w:rPr>
-        <w:t xml:space="preserve">how different values of </w:t>
+        <w:t xml:space="preserve">, explain how different values of </w:t>
       </w:r>
       <w:proofErr w:type="spellStart"/>
       <w:r>
@@ -1560,14 +1782,7 @@
           <w:rFonts w:ascii="Garamond" w:hAnsi="Garamond"/>
           <w:color w:val="000000"/>
         </w:rPr>
-        <w:t>affect the overall shape of the tree</w:t>
-      </w:r>
-      <w:r>
-        <w:rPr>
-          <w:rFonts w:ascii="Garamond" w:hAnsi="Garamond"/>
-          <w:color w:val="000000"/>
-        </w:rPr>
-        <w:t>.</w:t>
+        <w:t>affect the overall shape of the tree.</w:t>
       </w:r>
     </w:p>
     <w:p>

</xml_diff>